<commit_message>
Update individual project plus syllabus docs
</commit_message>
<xml_diff>
--- a/syllabus/2024_02_05_syllabus_ggs366.docx
+++ b/syllabus/2024_02_05_syllabus_ggs366.docx
@@ -637,7 +637,23 @@
           <w:rFonts w:ascii="Times New Roman" w:hAnsi="Times New Roman" w:cs="Times New Roman"/>
           <w:lang w:val="en-US"/>
         </w:rPr>
-        <w:t>students will learn how to initially reproduce the basic processing of points, linestrings and polygons</w:t>
+        <w:t xml:space="preserve">students will learn how to initially reproduce the basic processing of points, </w:t>
+      </w:r>
+      <w:proofErr w:type="spellStart"/>
+      <w:r>
+        <w:rPr>
+          <w:rFonts w:ascii="Times New Roman" w:hAnsi="Times New Roman" w:cs="Times New Roman"/>
+          <w:lang w:val="en-US"/>
+        </w:rPr>
+        <w:t>linestrings</w:t>
+      </w:r>
+      <w:proofErr w:type="spellEnd"/>
+      <w:r>
+        <w:rPr>
+          <w:rFonts w:ascii="Times New Roman" w:hAnsi="Times New Roman" w:cs="Times New Roman"/>
+          <w:lang w:val="en-US"/>
+        </w:rPr>
+        <w:t xml:space="preserve"> and polygons</w:t>
       </w:r>
       <w:r>
         <w:rPr>
@@ -905,7 +921,39 @@
           <w:rFonts w:ascii="Times New Roman" w:hAnsi="Times New Roman" w:cs="Times New Roman"/>
           <w:lang w:val="en-US"/>
         </w:rPr>
-        <w:t xml:space="preserve"> applications (e.g., Google Colab) and key spatial computing packages (e.g., shapely, geopandas etc.).</w:t>
+        <w:t xml:space="preserve"> applications (e.g., Google </w:t>
+      </w:r>
+      <w:proofErr w:type="spellStart"/>
+      <w:r>
+        <w:rPr>
+          <w:rFonts w:ascii="Times New Roman" w:hAnsi="Times New Roman" w:cs="Times New Roman"/>
+          <w:lang w:val="en-US"/>
+        </w:rPr>
+        <w:t>Colab</w:t>
+      </w:r>
+      <w:proofErr w:type="spellEnd"/>
+      <w:r>
+        <w:rPr>
+          <w:rFonts w:ascii="Times New Roman" w:hAnsi="Times New Roman" w:cs="Times New Roman"/>
+          <w:lang w:val="en-US"/>
+        </w:rPr>
+        <w:t xml:space="preserve">) and key spatial computing packages (e.g., shapely, </w:t>
+      </w:r>
+      <w:proofErr w:type="spellStart"/>
+      <w:r>
+        <w:rPr>
+          <w:rFonts w:ascii="Times New Roman" w:hAnsi="Times New Roman" w:cs="Times New Roman"/>
+          <w:lang w:val="en-US"/>
+        </w:rPr>
+        <w:t>geopandas</w:t>
+      </w:r>
+      <w:proofErr w:type="spellEnd"/>
+      <w:r>
+        <w:rPr>
+          <w:rFonts w:ascii="Times New Roman" w:hAnsi="Times New Roman" w:cs="Times New Roman"/>
+          <w:lang w:val="en-US"/>
+        </w:rPr>
+        <w:t xml:space="preserve"> etc.).</w:t>
       </w:r>
     </w:p>
     <w:p>
@@ -1094,7 +1142,23 @@
           <w:rFonts w:ascii="Times New Roman" w:hAnsi="Times New Roman" w:cs="Times New Roman"/>
           <w:lang w:val="en-US"/>
         </w:rPr>
-        <w:t xml:space="preserve">ffiliated Google Colab notebooks </w:t>
+        <w:t xml:space="preserve">ffiliated Google </w:t>
+      </w:r>
+      <w:proofErr w:type="spellStart"/>
+      <w:r>
+        <w:rPr>
+          <w:rFonts w:ascii="Times New Roman" w:hAnsi="Times New Roman" w:cs="Times New Roman"/>
+          <w:lang w:val="en-US"/>
+        </w:rPr>
+        <w:t>Colab</w:t>
+      </w:r>
+      <w:proofErr w:type="spellEnd"/>
+      <w:r>
+        <w:rPr>
+          <w:rFonts w:ascii="Times New Roman" w:hAnsi="Times New Roman" w:cs="Times New Roman"/>
+          <w:lang w:val="en-US"/>
+        </w:rPr>
+        <w:t xml:space="preserve"> notebooks </w:t>
       </w:r>
       <w:r>
         <w:rPr>
@@ -2206,7 +2270,25 @@
           <w:sz w:val="22"/>
           <w:szCs w:val="22"/>
         </w:rPr>
-        <w:t xml:space="preserve">heck out Al Sweigart’s </w:t>
+        <w:t xml:space="preserve">heck out Al </w:t>
+      </w:r>
+      <w:proofErr w:type="spellStart"/>
+      <w:r>
+        <w:rPr>
+          <w:rFonts w:ascii="Times New Roman" w:hAnsi="Times New Roman" w:cs="Times New Roman"/>
+          <w:sz w:val="22"/>
+          <w:szCs w:val="22"/>
+        </w:rPr>
+        <w:t>Sweigart’s</w:t>
+      </w:r>
+      <w:proofErr w:type="spellEnd"/>
+      <w:r>
+        <w:rPr>
+          <w:rFonts w:ascii="Times New Roman" w:hAnsi="Times New Roman" w:cs="Times New Roman"/>
+          <w:sz w:val="22"/>
+          <w:szCs w:val="22"/>
+        </w:rPr>
+        <w:t xml:space="preserve"> </w:t>
       </w:r>
       <w:hyperlink r:id="rId10" w:history="1">
         <w:r>
@@ -2271,8 +2353,20 @@
           <w:sz w:val="22"/>
           <w:szCs w:val="22"/>
         </w:rPr>
-        <w:t>Office hours will be held on Mondays from 16.00 – 16.30 hrs</w:t>
-      </w:r>
+        <w:t xml:space="preserve">Office hours will be held on Mondays from 16.00 – 16.30 </w:t>
+      </w:r>
+      <w:proofErr w:type="spellStart"/>
+      <w:r>
+        <w:rPr>
+          <w:rFonts w:ascii="Times New Roman" w:hAnsi="Times New Roman" w:cs="Times New Roman"/>
+          <w:b w:val="0"/>
+          <w:bCs w:val="0"/>
+          <w:sz w:val="22"/>
+          <w:szCs w:val="22"/>
+        </w:rPr>
+        <w:t>hrs</w:t>
+      </w:r>
+      <w:proofErr w:type="spellEnd"/>
       <w:r>
         <w:rPr>
           <w:rFonts w:ascii="Times New Roman" w:hAnsi="Times New Roman" w:cs="Times New Roman"/>
@@ -2730,7 +2824,29 @@
           <w:sz w:val="22"/>
           <w:szCs w:val="22"/>
         </w:rPr>
-        <w:t xml:space="preserve">Students must use their MasonLive email account to receive important University information, including messages related to this class. See </w:t>
+        <w:t xml:space="preserve">Students must use their </w:t>
+      </w:r>
+      <w:proofErr w:type="spellStart"/>
+      <w:r>
+        <w:rPr>
+          <w:rFonts w:ascii="Times New Roman" w:hAnsi="Times New Roman" w:cs="Times New Roman"/>
+          <w:b w:val="0"/>
+          <w:bCs w:val="0"/>
+          <w:sz w:val="22"/>
+          <w:szCs w:val="22"/>
+        </w:rPr>
+        <w:t>MasonLive</w:t>
+      </w:r>
+      <w:proofErr w:type="spellEnd"/>
+      <w:r>
+        <w:rPr>
+          <w:rFonts w:ascii="Times New Roman" w:hAnsi="Times New Roman" w:cs="Times New Roman"/>
+          <w:b w:val="0"/>
+          <w:bCs w:val="0"/>
+          <w:sz w:val="22"/>
+          <w:szCs w:val="22"/>
+        </w:rPr>
+        <w:t xml:space="preserve"> email account to receive important University information, including messages related to this class. See </w:t>
       </w:r>
       <w:hyperlink w:history="1">
         <w:r>
@@ -3950,7 +4066,27 @@
                 <w:szCs w:val="20"/>
                 <w:lang w:val="en-US"/>
               </w:rPr>
-              <w:t>Intro to Python and the Google Colab environment.</w:t>
+              <w:t xml:space="preserve">Intro to Python and the Google </w:t>
+            </w:r>
+            <w:proofErr w:type="spellStart"/>
+            <w:r>
+              <w:rPr>
+                <w:kern w:val="24"/>
+                <w:sz w:val="20"/>
+                <w:szCs w:val="20"/>
+                <w:lang w:val="en-US"/>
+              </w:rPr>
+              <w:t>Colab</w:t>
+            </w:r>
+            <w:proofErr w:type="spellEnd"/>
+            <w:r>
+              <w:rPr>
+                <w:kern w:val="24"/>
+                <w:sz w:val="20"/>
+                <w:szCs w:val="20"/>
+                <w:lang w:val="en-US"/>
+              </w:rPr>
+              <w:t xml:space="preserve"> environment.</w:t>
             </w:r>
           </w:p>
         </w:tc>
@@ -4510,43 +4646,7 @@
                 <w:szCs w:val="20"/>
                 <w:lang w:val="en-US"/>
               </w:rPr>
-              <w:t>L</w:t>
-            </w:r>
-            <w:r>
-              <w:rPr>
-                <w:kern w:val="24"/>
-                <w:sz w:val="20"/>
-                <w:szCs w:val="20"/>
-                <w:lang w:val="en-US"/>
-              </w:rPr>
-              <w:t>oops</w:t>
-            </w:r>
-            <w:r>
-              <w:rPr>
-                <w:kern w:val="24"/>
-                <w:sz w:val="20"/>
-                <w:szCs w:val="20"/>
-                <w:lang w:val="en-US"/>
-              </w:rPr>
-              <w:t xml:space="preserve">, </w:t>
-            </w:r>
-            <w:r>
-              <w:rPr>
-                <w:kern w:val="24"/>
-                <w:sz w:val="20"/>
-                <w:szCs w:val="20"/>
-                <w:lang w:val="en-US"/>
-              </w:rPr>
-              <w:t>loop control logic</w:t>
-            </w:r>
-            <w:r>
-              <w:rPr>
-                <w:kern w:val="24"/>
-                <w:sz w:val="20"/>
-                <w:szCs w:val="20"/>
-                <w:lang w:val="en-US"/>
-              </w:rPr>
-              <w:t xml:space="preserve"> and Shapely</w:t>
+              <w:t>Loops, loop control logic and Shapely</w:t>
             </w:r>
             <w:r>
               <w:rPr>
@@ -4744,8 +4844,9 @@
                 <w:szCs w:val="20"/>
                 <w:lang w:val="en-US"/>
               </w:rPr>
-              <w:t>Intro to Pandas</w:t>
-            </w:r>
+              <w:t xml:space="preserve">Intro to Pandas and </w:t>
+            </w:r>
+            <w:proofErr w:type="spellStart"/>
             <w:r>
               <w:rPr>
                 <w:kern w:val="24"/>
@@ -4753,8 +4854,9 @@
                 <w:szCs w:val="20"/>
                 <w:lang w:val="en-US"/>
               </w:rPr>
-              <w:t xml:space="preserve"> and Geopandas</w:t>
-            </w:r>
+              <w:t>Geopandas</w:t>
+            </w:r>
+            <w:proofErr w:type="spellEnd"/>
             <w:r>
               <w:rPr>
                 <w:kern w:val="24"/>
@@ -4951,7 +5053,27 @@
                 <w:szCs w:val="20"/>
                 <w:lang w:val="en-US"/>
               </w:rPr>
-              <w:t>Scripting (part 1). Spatial processing using Geopandas.</w:t>
+              <w:t xml:space="preserve">Scripting (part 1). Spatial processing using </w:t>
+            </w:r>
+            <w:proofErr w:type="spellStart"/>
+            <w:r>
+              <w:rPr>
+                <w:kern w:val="24"/>
+                <w:sz w:val="20"/>
+                <w:szCs w:val="20"/>
+                <w:lang w:val="en-US"/>
+              </w:rPr>
+              <w:t>Geopandas</w:t>
+            </w:r>
+            <w:proofErr w:type="spellEnd"/>
+            <w:r>
+              <w:rPr>
+                <w:kern w:val="24"/>
+                <w:sz w:val="20"/>
+                <w:szCs w:val="20"/>
+                <w:lang w:val="en-US"/>
+              </w:rPr>
+              <w:t>.</w:t>
             </w:r>
           </w:p>
         </w:tc>
@@ -5218,7 +5340,27 @@
                 <w:szCs w:val="20"/>
                 <w:lang w:val="en-US"/>
               </w:rPr>
-              <w:t>Scripting (part 2). Spatial processing using Geopandas.</w:t>
+              <w:t xml:space="preserve">Scripting (part 2). Spatial processing using </w:t>
+            </w:r>
+            <w:proofErr w:type="spellStart"/>
+            <w:r>
+              <w:rPr>
+                <w:kern w:val="24"/>
+                <w:sz w:val="20"/>
+                <w:szCs w:val="20"/>
+                <w:lang w:val="en-US"/>
+              </w:rPr>
+              <w:t>Geopandas</w:t>
+            </w:r>
+            <w:proofErr w:type="spellEnd"/>
+            <w:r>
+              <w:rPr>
+                <w:kern w:val="24"/>
+                <w:sz w:val="20"/>
+                <w:szCs w:val="20"/>
+                <w:lang w:val="en-US"/>
+              </w:rPr>
+              <w:t>.</w:t>
             </w:r>
           </w:p>
         </w:tc>
@@ -5430,7 +5572,52 @@
                 <w:szCs w:val="20"/>
                 <w:lang w:val="en-US"/>
               </w:rPr>
-              <w:t>Intro to object-oriented programming (part 1).</w:t>
+              <w:t>Intro to object-oriented programming</w:t>
+            </w:r>
+            <w:r>
+              <w:rPr>
+                <w:kern w:val="24"/>
+                <w:sz w:val="20"/>
+                <w:szCs w:val="20"/>
+                <w:lang w:val="en-US"/>
+              </w:rPr>
+              <w:t xml:space="preserve"> </w:t>
+            </w:r>
+            <w:r>
+              <w:rPr>
+                <w:kern w:val="24"/>
+                <w:sz w:val="20"/>
+                <w:szCs w:val="20"/>
+                <w:lang w:val="en-US"/>
+              </w:rPr>
+              <w:t xml:space="preserve">(part </w:t>
+            </w:r>
+            <w:r>
+              <w:rPr>
+                <w:kern w:val="24"/>
+                <w:sz w:val="20"/>
+                <w:szCs w:val="20"/>
+                <w:lang w:val="en-US"/>
+              </w:rPr>
+              <w:t>1</w:t>
+            </w:r>
+            <w:r>
+              <w:rPr>
+                <w:kern w:val="24"/>
+                <w:sz w:val="20"/>
+                <w:szCs w:val="20"/>
+                <w:lang w:val="en-US"/>
+              </w:rPr>
+              <w:t>)</w:t>
+            </w:r>
+            <w:r>
+              <w:rPr>
+                <w:kern w:val="24"/>
+                <w:sz w:val="20"/>
+                <w:szCs w:val="20"/>
+                <w:lang w:val="en-US"/>
+              </w:rPr>
+              <w:t>.</w:t>
             </w:r>
           </w:p>
         </w:tc>
@@ -5642,7 +5829,25 @@
                 <w:szCs w:val="20"/>
                 <w:lang w:val="en-US"/>
               </w:rPr>
-              <w:t>Spatial analysis methods (set-theoretic methods)</w:t>
+              <w:t>Intro to object-oriented programming</w:t>
+            </w:r>
+            <w:r>
+              <w:rPr>
+                <w:kern w:val="24"/>
+                <w:sz w:val="20"/>
+                <w:szCs w:val="20"/>
+                <w:lang w:val="en-US"/>
+              </w:rPr>
+              <w:t xml:space="preserve"> (part 2)</w:t>
+            </w:r>
+            <w:r>
+              <w:rPr>
+                <w:kern w:val="24"/>
+                <w:sz w:val="20"/>
+                <w:szCs w:val="20"/>
+                <w:lang w:val="en-US"/>
+              </w:rPr>
+              <w:t>.</w:t>
             </w:r>
           </w:p>
         </w:tc>
@@ -6025,6 +6230,7 @@
               </w:rPr>
               <w:t>8</w:t>
             </w:r>
+            <w:proofErr w:type="spellStart"/>
             <w:r>
               <w:rPr>
                 <w:b/>
@@ -6038,6 +6244,7 @@
               </w:rPr>
               <w:t>th</w:t>
             </w:r>
+            <w:proofErr w:type="spellEnd"/>
           </w:p>
         </w:tc>
         <w:tc>

</xml_diff>